<commit_message>
updates to resources and schedule
</commit_message>
<xml_diff>
--- a/resources/unix_navigation.docx
+++ b/resources/unix_navigation.docx
@@ -7,7 +7,10 @@
         <w:pStyle w:val="Title"/>
       </w:pPr>
       <w:r>
-        <w:t xml:space="preserve">Basic commands for navigating the file system in a </w:t>
+        <w:t>N</w:t>
+      </w:r>
+      <w:r>
+        <w:t xml:space="preserve">avigating the file system in a </w:t>
       </w:r>
       <w:proofErr w:type="gramStart"/>
       <w:r>
@@ -332,6 +335,9 @@
         </w:tc>
       </w:tr>
       <w:tr>
+        <w:trPr>
+          <w:trHeight w:val="459"/>
+        </w:trPr>
         <w:tc>
           <w:tcPr>
             <w:tcW w:w="2070" w:type="dxa"/>
@@ -370,6 +376,78 @@
               </w:rPr>
               <w:t>Go to your home directory</w:t>
             </w:r>
+          </w:p>
+        </w:tc>
+      </w:tr>
+      <w:tr>
+        <w:trPr>
+          <w:cnfStyle w:val="000000100000" w:firstRow="0" w:lastRow="0" w:firstColumn="0" w:lastColumn="0" w:oddVBand="0" w:evenVBand="0" w:oddHBand="1" w:evenHBand="0" w:firstRowFirstColumn="0" w:firstRowLastColumn="0" w:lastRowFirstColumn="0" w:lastRowLastColumn="0"/>
+        </w:trPr>
+        <w:tc>
+          <w:tcPr>
+            <w:tcW w:w="2070" w:type="dxa"/>
+          </w:tcPr>
+          <w:p>
+            <w:pPr>
+              <w:rPr>
+                <w:sz w:val="24"/>
+                <w:szCs w:val="24"/>
+              </w:rPr>
+            </w:pPr>
+            <w:proofErr w:type="spellStart"/>
+            <w:r>
+              <w:rPr>
+                <w:sz w:val="24"/>
+                <w:szCs w:val="24"/>
+              </w:rPr>
+              <w:t>mkdir</w:t>
+            </w:r>
+            <w:proofErr w:type="spellEnd"/>
+            <w:r>
+              <w:rPr>
+                <w:sz w:val="24"/>
+                <w:szCs w:val="24"/>
+              </w:rPr>
+              <w:t xml:space="preserve"> </w:t>
+            </w:r>
+            <w:proofErr w:type="spellStart"/>
+            <w:r>
+              <w:rPr>
+                <w:sz w:val="24"/>
+                <w:szCs w:val="24"/>
+              </w:rPr>
+              <w:t>dir</w:t>
+            </w:r>
+            <w:proofErr w:type="spellEnd"/>
+          </w:p>
+        </w:tc>
+        <w:tc>
+          <w:tcPr>
+            <w:tcW w:w="7280" w:type="dxa"/>
+          </w:tcPr>
+          <w:p>
+            <w:pPr>
+              <w:rPr>
+                <w:sz w:val="24"/>
+                <w:szCs w:val="24"/>
+              </w:rPr>
+            </w:pPr>
+            <w:r>
+              <w:rPr>
+                <w:sz w:val="24"/>
+                <w:szCs w:val="24"/>
+              </w:rPr>
+              <w:t xml:space="preserve">Create a new directory named </w:t>
+            </w:r>
+            <w:proofErr w:type="spellStart"/>
+            <w:r>
+              <w:rPr>
+                <w:sz w:val="24"/>
+                <w:szCs w:val="24"/>
+              </w:rPr>
+              <w:t>dir</w:t>
+            </w:r>
+            <w:proofErr w:type="spellEnd"/>
           </w:p>
         </w:tc>
       </w:tr>

</xml_diff>